<commit_message>
aws access key and secret key is moved to app.properties
</commit_message>
<xml_diff>
--- a/Analysis Report - Q02.docx
+++ b/Analysis Report - Q02.docx
@@ -1,6 +1,6 @@
 
 <file path=word/document.xml><?xml version="1.0" encoding="utf-8"?>
-<w:document xmlns:w="http://schemas.openxmlformats.org/wordprocessingml/2006/main" xmlns:w14="http://schemas.microsoft.com/office/word/2010/wordml" xmlns:r="http://schemas.openxmlformats.org/officeDocument/2006/relationships" xmlns:wp="http://schemas.openxmlformats.org/drawingml/2006/wordprocessingDrawing" xmlns:a="http://schemas.openxmlformats.org/drawingml/2006/main" xmlns:wp14="http://schemas.microsoft.com/office/word/2010/wordprocessingDrawing" xmlns:m="http://schemas.openxmlformats.org/officeDocument/2006/math" xmlns:w15="http://schemas.microsoft.com/office/word/2012/wordml" xmlns:mc="http://schemas.openxmlformats.org/markup-compatibility/2006" xmlns:sl="http://schemas.openxmlformats.org/schemaLibrary/2006/main" xmlns:wne="http://schemas.microsoft.com/office/word/2006/wordml" xmlns:c="http://schemas.openxmlformats.org/drawingml/2006/chart" xmlns:cdr="http://schemas.openxmlformats.org/drawingml/2006/chartDrawing" xmlns:c14="http://schemas.microsoft.com/office/drawing/2007/8/2/chart" xmlns:dgm="http://schemas.openxmlformats.org/drawingml/2006/diagram" xmlns:pic="http://schemas.openxmlformats.org/drawingml/2006/picture" xmlns:xdr="http://schemas.openxmlformats.org/drawingml/2006/spreadsheetDrawing" xmlns:dsp="http://schemas.microsoft.com/office/drawing/2008/diagram" xmlns:xvml="urn:schemas-microsoft-com:office:excel" xmlns:o="urn:schemas-microsoft-com:office:office" xmlns:v="urn:schemas-microsoft-com:vml" xmlns:w10="urn:schemas-microsoft-com:office:word" xmlns:pvml="urn:schemas-microsoft-com:office:powerpoint" xmlns:cppr="http://schemas.microsoft.com/office/2006/coverPageProps" xmlns:odx="http://opendope.org/xpaths" xmlns:odc="http://opendope.org/conditions" xmlns:odq="http://opendope.org/questions" xmlns:oda="http://opendope.org/answers" xmlns:odi="http://opendope.org/components" xmlns:odgm="http://opendope.org/SmartArt/DataHierarchy" xmlns:b="http://schemas.openxmlformats.org/officeDocument/2006/bibliography" xmlns:wps="http://schemas.microsoft.com/office/word/2010/wordprocessingShape" xmlns:w16se="http://schemas.microsoft.com/office/word/2015/wordml/symex" xmlns:w16cid="http://schemas.microsoft.com/office/word/2016/wordml/cid" xmlns:wetp="http://schemas.microsoft.com/office/webextensions/taskpanes/2010/11" xmlns:we="http://schemas.microsoft.com/office/webextensions/webextension/2010/11" xmlns:comp="http://schemas.openxmlformats.org/drawingml/2006/compatibility" xmlns:lc="http://schemas.openxmlformats.org/drawingml/2006/lockedCanvas" mc:Ignorable="w14 w15 w16se w16cid w16 w16cex w16sdtdh wp14">
+<w:document xmlns:w="http://schemas.openxmlformats.org/wordprocessingml/2006/main" xmlns:m="http://schemas.openxmlformats.org/officeDocument/2006/math" xmlns:w14="http://schemas.microsoft.com/office/word/2010/wordml" xmlns:r="http://schemas.openxmlformats.org/officeDocument/2006/relationships" xmlns:wp="http://schemas.openxmlformats.org/drawingml/2006/wordprocessingDrawing" xmlns:a="http://schemas.openxmlformats.org/drawingml/2006/main" xmlns:wp14="http://schemas.microsoft.com/office/word/2010/wordprocessingDrawing" xmlns:w15="http://schemas.microsoft.com/office/word/2012/wordml" xmlns:mc="http://schemas.openxmlformats.org/markup-compatibility/2006" xmlns:sl="http://schemas.openxmlformats.org/schemaLibrary/2006/main" xmlns:wne="http://schemas.microsoft.com/office/word/2006/wordml" xmlns:c="http://schemas.openxmlformats.org/drawingml/2006/chart" xmlns:cdr="http://schemas.openxmlformats.org/drawingml/2006/chartDrawing" xmlns:c14="http://schemas.microsoft.com/office/drawing/2007/8/2/chart" xmlns:dgm="http://schemas.openxmlformats.org/drawingml/2006/diagram" xmlns:pic="http://schemas.openxmlformats.org/drawingml/2006/picture" xmlns:xdr="http://schemas.openxmlformats.org/drawingml/2006/spreadsheetDrawing" xmlns:dsp="http://schemas.microsoft.com/office/drawing/2008/diagram" xmlns:xvml="urn:schemas-microsoft-com:office:excel" xmlns:o="urn:schemas-microsoft-com:office:office" xmlns:v="urn:schemas-microsoft-com:vml" xmlns:w10="urn:schemas-microsoft-com:office:word" xmlns:pvml="urn:schemas-microsoft-com:office:powerpoint" xmlns:cppr="http://schemas.microsoft.com/office/2006/coverPageProps" xmlns:odx="http://opendope.org/xpaths" xmlns:odc="http://opendope.org/conditions" xmlns:odq="http://opendope.org/questions" xmlns:oda="http://opendope.org/answers" xmlns:odi="http://opendope.org/components" xmlns:odgm="http://opendope.org/SmartArt/DataHierarchy" xmlns:b="http://schemas.openxmlformats.org/officeDocument/2006/bibliography" xmlns:wps="http://schemas.microsoft.com/office/word/2010/wordprocessingShape" xmlns:w16se="http://schemas.microsoft.com/office/word/2015/wordml/symex" xmlns:w16cid="http://schemas.microsoft.com/office/word/2016/wordml/cid" xmlns:wetp="http://schemas.microsoft.com/office/webextensions/taskpanes/2010/11" xmlns:we="http://schemas.microsoft.com/office/webextensions/webextension/2010/11" xmlns:comp="http://schemas.openxmlformats.org/drawingml/2006/compatibility" xmlns:lc="http://schemas.openxmlformats.org/drawingml/2006/lockedCanvas" mc:Ignorable="w14 w15 w16se w16cid w16 w16cex w16sdtdh wp14">
   <w:body>
     <!-- Modified by docx4j 6.1.2 (Apache licensed) using REFERENCE JAXB in Azul Systems, Inc. Java 15.0.4 on Windows 10 -->
     <w:p>
@@ -217,7 +217,7 @@
                 <w:sz w:val="24"/>
                 <w:lang w:val="en-US"/>
               </w:rPr>
-              <w:t>C00003</w:t>
+              <w:t>sadasd</w:t>
             </w:r>
           </w:p>
         </w:tc>
@@ -386,7 +386,7 @@
                 <w:sz w:val="24"/>
                 <w:lang w:val="en-US"/>
               </w:rPr>
-              <w:t>2022.03.22</w:t>
+              <w:t>2022.03.12</w:t>
             </w:r>
           </w:p>
         </w:tc>
@@ -442,7 +442,7 @@
                 <w:sz w:val="24"/>
                 <w:lang w:val="en-US"/>
               </w:rPr>
-              <w:t>2022.03.23</w:t>
+              <w:t>2022.03.11</w:t>
             </w:r>
           </w:p>
         </w:tc>
@@ -585,7 +585,7 @@
           <w:lang w:val="en-US"/>
         </w:rPr>
         <w:cr/>
-        <w:t>asdasda</w:t>
+        <w:t>sadad</w:t>
       </w:r>
     </w:p>
     <w:p>
@@ -634,7 +634,7 @@
           <w:bCs/>
           <w:lang w:val="en-US"/>
         </w:rPr>
-        <w:t>sadasdsa</w:t>
+        <w:t>sadad</w:t>
       </w:r>
     </w:p>
     <w:p>
@@ -743,7 +743,7 @@
           <w:bCs/>
           <w:lang w:val="en-US"/>
         </w:rPr>
-        <w:t>sadadad</w:t>
+        <w:t>sadad</w:t>
       </w:r>
     </w:p>
     <w:p>
@@ -814,7 +814,7 @@
           <w:bCs/>
           <w:lang w:val="en-US"/>
         </w:rPr>
-        <w:t>sdadasda</w:t>
+        <w:t>sadad</w:t>
       </w:r>
     </w:p>
     <w:p>
@@ -874,7 +874,7 @@
           <w:bCs/>
           <w:lang w:val="en-US"/>
         </w:rPr>
-        <w:t>sadasdadsa</w:t>
+        <w:t>sadad</w:t>
       </w:r>
     </w:p>
     <w:p>
@@ -919,7 +919,7 @@
 </file>
 
 <file path=word/endnotes.xml><?xml version="1.0" encoding="utf-8"?>
-<w:endnotes xmlns:w="http://schemas.openxmlformats.org/wordprocessingml/2006/main" xmlns:w14="http://schemas.microsoft.com/office/word/2010/wordml" xmlns:r="http://schemas.openxmlformats.org/officeDocument/2006/relationships" xmlns:wp="http://schemas.openxmlformats.org/drawingml/2006/wordprocessingDrawing" xmlns:a="http://schemas.openxmlformats.org/drawingml/2006/main" xmlns:wp14="http://schemas.microsoft.com/office/word/2010/wordprocessingDrawing" xmlns:m="http://schemas.openxmlformats.org/officeDocument/2006/math" xmlns:w15="http://schemas.microsoft.com/office/word/2012/wordml" xmlns:mc="http://schemas.openxmlformats.org/markup-compatibility/2006" xmlns:sl="http://schemas.openxmlformats.org/schemaLibrary/2006/main" xmlns:wne="http://schemas.microsoft.com/office/word/2006/wordml" xmlns:c="http://schemas.openxmlformats.org/drawingml/2006/chart" xmlns:cdr="http://schemas.openxmlformats.org/drawingml/2006/chartDrawing" xmlns:c14="http://schemas.microsoft.com/office/drawing/2007/8/2/chart" xmlns:dgm="http://schemas.openxmlformats.org/drawingml/2006/diagram" xmlns:pic="http://schemas.openxmlformats.org/drawingml/2006/picture" xmlns:xdr="http://schemas.openxmlformats.org/drawingml/2006/spreadsheetDrawing" xmlns:dsp="http://schemas.microsoft.com/office/drawing/2008/diagram" xmlns:xvml="urn:schemas-microsoft-com:office:excel" xmlns:o="urn:schemas-microsoft-com:office:office" xmlns:v="urn:schemas-microsoft-com:vml" xmlns:w10="urn:schemas-microsoft-com:office:word" xmlns:pvml="urn:schemas-microsoft-com:office:powerpoint" xmlns:cppr="http://schemas.microsoft.com/office/2006/coverPageProps" xmlns:odx="http://opendope.org/xpaths" xmlns:odc="http://opendope.org/conditions" xmlns:odq="http://opendope.org/questions" xmlns:oda="http://opendope.org/answers" xmlns:odi="http://opendope.org/components" xmlns:odgm="http://opendope.org/SmartArt/DataHierarchy" xmlns:b="http://schemas.openxmlformats.org/officeDocument/2006/bibliography" xmlns:wps="http://schemas.microsoft.com/office/word/2010/wordprocessingShape" xmlns:w16se="http://schemas.microsoft.com/office/word/2015/wordml/symex" xmlns:w16cid="http://schemas.microsoft.com/office/word/2016/wordml/cid" xmlns:wetp="http://schemas.microsoft.com/office/webextensions/taskpanes/2010/11" xmlns:we="http://schemas.microsoft.com/office/webextensions/webextension/2010/11" xmlns:comp="http://schemas.openxmlformats.org/drawingml/2006/compatibility" xmlns:lc="http://schemas.openxmlformats.org/drawingml/2006/lockedCanvas" mc:Ignorable="w14 w15 w16se w16cid w16 w16cex w16sdtdh wp14">
+<w:endnotes xmlns:w="http://schemas.openxmlformats.org/wordprocessingml/2006/main" xmlns:m="http://schemas.openxmlformats.org/officeDocument/2006/math" xmlns:w14="http://schemas.microsoft.com/office/word/2010/wordml" xmlns:r="http://schemas.openxmlformats.org/officeDocument/2006/relationships" xmlns:wp="http://schemas.openxmlformats.org/drawingml/2006/wordprocessingDrawing" xmlns:a="http://schemas.openxmlformats.org/drawingml/2006/main" xmlns:wp14="http://schemas.microsoft.com/office/word/2010/wordprocessingDrawing" xmlns:w15="http://schemas.microsoft.com/office/word/2012/wordml" xmlns:mc="http://schemas.openxmlformats.org/markup-compatibility/2006" xmlns:sl="http://schemas.openxmlformats.org/schemaLibrary/2006/main" xmlns:wne="http://schemas.microsoft.com/office/word/2006/wordml" xmlns:c="http://schemas.openxmlformats.org/drawingml/2006/chart" xmlns:cdr="http://schemas.openxmlformats.org/drawingml/2006/chartDrawing" xmlns:c14="http://schemas.microsoft.com/office/drawing/2007/8/2/chart" xmlns:dgm="http://schemas.openxmlformats.org/drawingml/2006/diagram" xmlns:pic="http://schemas.openxmlformats.org/drawingml/2006/picture" xmlns:xdr="http://schemas.openxmlformats.org/drawingml/2006/spreadsheetDrawing" xmlns:dsp="http://schemas.microsoft.com/office/drawing/2008/diagram" xmlns:xvml="urn:schemas-microsoft-com:office:excel" xmlns:o="urn:schemas-microsoft-com:office:office" xmlns:v="urn:schemas-microsoft-com:vml" xmlns:w10="urn:schemas-microsoft-com:office:word" xmlns:pvml="urn:schemas-microsoft-com:office:powerpoint" xmlns:cppr="http://schemas.microsoft.com/office/2006/coverPageProps" xmlns:odx="http://opendope.org/xpaths" xmlns:odc="http://opendope.org/conditions" xmlns:odq="http://opendope.org/questions" xmlns:oda="http://opendope.org/answers" xmlns:odi="http://opendope.org/components" xmlns:odgm="http://opendope.org/SmartArt/DataHierarchy" xmlns:b="http://schemas.openxmlformats.org/officeDocument/2006/bibliography" xmlns:wps="http://schemas.microsoft.com/office/word/2010/wordprocessingShape" xmlns:w16se="http://schemas.microsoft.com/office/word/2015/wordml/symex" xmlns:w16cid="http://schemas.microsoft.com/office/word/2016/wordml/cid" xmlns:wetp="http://schemas.microsoft.com/office/webextensions/taskpanes/2010/11" xmlns:we="http://schemas.microsoft.com/office/webextensions/webextension/2010/11" xmlns:comp="http://schemas.openxmlformats.org/drawingml/2006/compatibility" xmlns:lc="http://schemas.openxmlformats.org/drawingml/2006/lockedCanvas" mc:Ignorable="w14 w15 w16se w16cid w16 w16cex w16sdtdh wp14">
   <w:endnote w:type="separator" w:id="-1">
     <w:p>
       <w:r>
@@ -938,7 +938,7 @@
 </file>
 
 <file path=word/footer1.xml><?xml version="1.0" encoding="utf-8"?>
-<w:ftr xmlns:w="http://schemas.openxmlformats.org/wordprocessingml/2006/main" xmlns:w14="http://schemas.microsoft.com/office/word/2010/wordml" xmlns:r="http://schemas.openxmlformats.org/officeDocument/2006/relationships" xmlns:wp="http://schemas.openxmlformats.org/drawingml/2006/wordprocessingDrawing" xmlns:a="http://schemas.openxmlformats.org/drawingml/2006/main" xmlns:wp14="http://schemas.microsoft.com/office/word/2010/wordprocessingDrawing" xmlns:m="http://schemas.openxmlformats.org/officeDocument/2006/math" xmlns:w15="http://schemas.microsoft.com/office/word/2012/wordml" xmlns:mc="http://schemas.openxmlformats.org/markup-compatibility/2006" xmlns:sl="http://schemas.openxmlformats.org/schemaLibrary/2006/main" xmlns:wne="http://schemas.microsoft.com/office/word/2006/wordml" xmlns:c="http://schemas.openxmlformats.org/drawingml/2006/chart" xmlns:cdr="http://schemas.openxmlformats.org/drawingml/2006/chartDrawing" xmlns:c14="http://schemas.microsoft.com/office/drawing/2007/8/2/chart" xmlns:dgm="http://schemas.openxmlformats.org/drawingml/2006/diagram" xmlns:pic="http://schemas.openxmlformats.org/drawingml/2006/picture" xmlns:xdr="http://schemas.openxmlformats.org/drawingml/2006/spreadsheetDrawing" xmlns:dsp="http://schemas.microsoft.com/office/drawing/2008/diagram" xmlns:xvml="urn:schemas-microsoft-com:office:excel" xmlns:o="urn:schemas-microsoft-com:office:office" xmlns:v="urn:schemas-microsoft-com:vml" xmlns:w10="urn:schemas-microsoft-com:office:word" xmlns:pvml="urn:schemas-microsoft-com:office:powerpoint" xmlns:cppr="http://schemas.microsoft.com/office/2006/coverPageProps" xmlns:odx="http://opendope.org/xpaths" xmlns:odc="http://opendope.org/conditions" xmlns:odq="http://opendope.org/questions" xmlns:oda="http://opendope.org/answers" xmlns:odi="http://opendope.org/components" xmlns:odgm="http://opendope.org/SmartArt/DataHierarchy" xmlns:b="http://schemas.openxmlformats.org/officeDocument/2006/bibliography" xmlns:wps="http://schemas.microsoft.com/office/word/2010/wordprocessingShape" xmlns:w16se="http://schemas.microsoft.com/office/word/2015/wordml/symex" xmlns:w16cid="http://schemas.microsoft.com/office/word/2016/wordml/cid" xmlns:wetp="http://schemas.microsoft.com/office/webextensions/taskpanes/2010/11" xmlns:we="http://schemas.microsoft.com/office/webextensions/webextension/2010/11" xmlns:comp="http://schemas.openxmlformats.org/drawingml/2006/compatibility" xmlns:lc="http://schemas.openxmlformats.org/drawingml/2006/lockedCanvas" mc:Ignorable="w14 w15 w16se w16cid w16 w16cex w16sdtdh wp14">
+<w:ftr xmlns:w="http://schemas.openxmlformats.org/wordprocessingml/2006/main" xmlns:m="http://schemas.openxmlformats.org/officeDocument/2006/math" xmlns:w14="http://schemas.microsoft.com/office/word/2010/wordml" xmlns:r="http://schemas.openxmlformats.org/officeDocument/2006/relationships" xmlns:wp="http://schemas.openxmlformats.org/drawingml/2006/wordprocessingDrawing" xmlns:a="http://schemas.openxmlformats.org/drawingml/2006/main" xmlns:wp14="http://schemas.microsoft.com/office/word/2010/wordprocessingDrawing" xmlns:w15="http://schemas.microsoft.com/office/word/2012/wordml" xmlns:mc="http://schemas.openxmlformats.org/markup-compatibility/2006" xmlns:sl="http://schemas.openxmlformats.org/schemaLibrary/2006/main" xmlns:wne="http://schemas.microsoft.com/office/word/2006/wordml" xmlns:c="http://schemas.openxmlformats.org/drawingml/2006/chart" xmlns:cdr="http://schemas.openxmlformats.org/drawingml/2006/chartDrawing" xmlns:c14="http://schemas.microsoft.com/office/drawing/2007/8/2/chart" xmlns:dgm="http://schemas.openxmlformats.org/drawingml/2006/diagram" xmlns:pic="http://schemas.openxmlformats.org/drawingml/2006/picture" xmlns:xdr="http://schemas.openxmlformats.org/drawingml/2006/spreadsheetDrawing" xmlns:dsp="http://schemas.microsoft.com/office/drawing/2008/diagram" xmlns:xvml="urn:schemas-microsoft-com:office:excel" xmlns:o="urn:schemas-microsoft-com:office:office" xmlns:v="urn:schemas-microsoft-com:vml" xmlns:w10="urn:schemas-microsoft-com:office:word" xmlns:pvml="urn:schemas-microsoft-com:office:powerpoint" xmlns:cppr="http://schemas.microsoft.com/office/2006/coverPageProps" xmlns:odx="http://opendope.org/xpaths" xmlns:odc="http://opendope.org/conditions" xmlns:odq="http://opendope.org/questions" xmlns:oda="http://opendope.org/answers" xmlns:odi="http://opendope.org/components" xmlns:odgm="http://opendope.org/SmartArt/DataHierarchy" xmlns:b="http://schemas.openxmlformats.org/officeDocument/2006/bibliography" xmlns:wps="http://schemas.microsoft.com/office/word/2010/wordprocessingShape" xmlns:w16se="http://schemas.microsoft.com/office/word/2015/wordml/symex" xmlns:w16cid="http://schemas.microsoft.com/office/word/2016/wordml/cid" xmlns:wetp="http://schemas.microsoft.com/office/webextensions/taskpanes/2010/11" xmlns:we="http://schemas.microsoft.com/office/webextensions/webextension/2010/11" xmlns:comp="http://schemas.openxmlformats.org/drawingml/2006/compatibility" xmlns:lc="http://schemas.openxmlformats.org/drawingml/2006/lockedCanvas" mc:Ignorable="w14 w15 w16se w16cid w16 w16cex w16sdtdh wp14">
   <w:tbl>
     <w:tblPr>
       <w:tblW w:w="0" w:type="auto"/>
@@ -1025,7 +1025,7 @@
 </file>
 
 <file path=word/footnotes.xml><?xml version="1.0" encoding="utf-8"?>
-<w:footnotes xmlns:w="http://schemas.openxmlformats.org/wordprocessingml/2006/main" xmlns:w14="http://schemas.microsoft.com/office/word/2010/wordml" xmlns:r="http://schemas.openxmlformats.org/officeDocument/2006/relationships" xmlns:wp="http://schemas.openxmlformats.org/drawingml/2006/wordprocessingDrawing" xmlns:a="http://schemas.openxmlformats.org/drawingml/2006/main" xmlns:wp14="http://schemas.microsoft.com/office/word/2010/wordprocessingDrawing" xmlns:m="http://schemas.openxmlformats.org/officeDocument/2006/math" xmlns:w15="http://schemas.microsoft.com/office/word/2012/wordml" xmlns:mc="http://schemas.openxmlformats.org/markup-compatibility/2006" xmlns:sl="http://schemas.openxmlformats.org/schemaLibrary/2006/main" xmlns:wne="http://schemas.microsoft.com/office/word/2006/wordml" xmlns:c="http://schemas.openxmlformats.org/drawingml/2006/chart" xmlns:cdr="http://schemas.openxmlformats.org/drawingml/2006/chartDrawing" xmlns:c14="http://schemas.microsoft.com/office/drawing/2007/8/2/chart" xmlns:dgm="http://schemas.openxmlformats.org/drawingml/2006/diagram" xmlns:pic="http://schemas.openxmlformats.org/drawingml/2006/picture" xmlns:xdr="http://schemas.openxmlformats.org/drawingml/2006/spreadsheetDrawing" xmlns:dsp="http://schemas.microsoft.com/office/drawing/2008/diagram" xmlns:xvml="urn:schemas-microsoft-com:office:excel" xmlns:o="urn:schemas-microsoft-com:office:office" xmlns:v="urn:schemas-microsoft-com:vml" xmlns:w10="urn:schemas-microsoft-com:office:word" xmlns:pvml="urn:schemas-microsoft-com:office:powerpoint" xmlns:cppr="http://schemas.microsoft.com/office/2006/coverPageProps" xmlns:odx="http://opendope.org/xpaths" xmlns:odc="http://opendope.org/conditions" xmlns:odq="http://opendope.org/questions" xmlns:oda="http://opendope.org/answers" xmlns:odi="http://opendope.org/components" xmlns:odgm="http://opendope.org/SmartArt/DataHierarchy" xmlns:b="http://schemas.openxmlformats.org/officeDocument/2006/bibliography" xmlns:wps="http://schemas.microsoft.com/office/word/2010/wordprocessingShape" xmlns:w16se="http://schemas.microsoft.com/office/word/2015/wordml/symex" xmlns:w16cid="http://schemas.microsoft.com/office/word/2016/wordml/cid" xmlns:wetp="http://schemas.microsoft.com/office/webextensions/taskpanes/2010/11" xmlns:we="http://schemas.microsoft.com/office/webextensions/webextension/2010/11" xmlns:comp="http://schemas.openxmlformats.org/drawingml/2006/compatibility" xmlns:lc="http://schemas.openxmlformats.org/drawingml/2006/lockedCanvas" mc:Ignorable="w14 w15 w16se w16cid w16 w16cex w16sdtdh wp14">
+<w:footnotes xmlns:w="http://schemas.openxmlformats.org/wordprocessingml/2006/main" xmlns:m="http://schemas.openxmlformats.org/officeDocument/2006/math" xmlns:w14="http://schemas.microsoft.com/office/word/2010/wordml" xmlns:r="http://schemas.openxmlformats.org/officeDocument/2006/relationships" xmlns:wp="http://schemas.openxmlformats.org/drawingml/2006/wordprocessingDrawing" xmlns:a="http://schemas.openxmlformats.org/drawingml/2006/main" xmlns:wp14="http://schemas.microsoft.com/office/word/2010/wordprocessingDrawing" xmlns:w15="http://schemas.microsoft.com/office/word/2012/wordml" xmlns:mc="http://schemas.openxmlformats.org/markup-compatibility/2006" xmlns:sl="http://schemas.openxmlformats.org/schemaLibrary/2006/main" xmlns:wne="http://schemas.microsoft.com/office/word/2006/wordml" xmlns:c="http://schemas.openxmlformats.org/drawingml/2006/chart" xmlns:cdr="http://schemas.openxmlformats.org/drawingml/2006/chartDrawing" xmlns:c14="http://schemas.microsoft.com/office/drawing/2007/8/2/chart" xmlns:dgm="http://schemas.openxmlformats.org/drawingml/2006/diagram" xmlns:pic="http://schemas.openxmlformats.org/drawingml/2006/picture" xmlns:xdr="http://schemas.openxmlformats.org/drawingml/2006/spreadsheetDrawing" xmlns:dsp="http://schemas.microsoft.com/office/drawing/2008/diagram" xmlns:xvml="urn:schemas-microsoft-com:office:excel" xmlns:o="urn:schemas-microsoft-com:office:office" xmlns:v="urn:schemas-microsoft-com:vml" xmlns:w10="urn:schemas-microsoft-com:office:word" xmlns:pvml="urn:schemas-microsoft-com:office:powerpoint" xmlns:cppr="http://schemas.microsoft.com/office/2006/coverPageProps" xmlns:odx="http://opendope.org/xpaths" xmlns:odc="http://opendope.org/conditions" xmlns:odq="http://opendope.org/questions" xmlns:oda="http://opendope.org/answers" xmlns:odi="http://opendope.org/components" xmlns:odgm="http://opendope.org/SmartArt/DataHierarchy" xmlns:b="http://schemas.openxmlformats.org/officeDocument/2006/bibliography" xmlns:wps="http://schemas.microsoft.com/office/word/2010/wordprocessingShape" xmlns:w16se="http://schemas.microsoft.com/office/word/2015/wordml/symex" xmlns:w16cid="http://schemas.microsoft.com/office/word/2016/wordml/cid" xmlns:wetp="http://schemas.microsoft.com/office/webextensions/taskpanes/2010/11" xmlns:we="http://schemas.microsoft.com/office/webextensions/webextension/2010/11" xmlns:comp="http://schemas.openxmlformats.org/drawingml/2006/compatibility" xmlns:lc="http://schemas.openxmlformats.org/drawingml/2006/lockedCanvas" mc:Ignorable="w14 w15 w16se w16cid w16 w16cex w16sdtdh wp14">
   <w:footnote w:type="separator" w:id="-1">
     <w:p>
       <w:r>
@@ -1044,7 +1044,7 @@
 </file>
 
 <file path=word/header1.xml><?xml version="1.0" encoding="utf-8"?>
-<w:hdr xmlns:w="http://schemas.openxmlformats.org/wordprocessingml/2006/main" xmlns:w14="http://schemas.microsoft.com/office/word/2010/wordml" xmlns:r="http://schemas.openxmlformats.org/officeDocument/2006/relationships" xmlns:wp="http://schemas.openxmlformats.org/drawingml/2006/wordprocessingDrawing" xmlns:a="http://schemas.openxmlformats.org/drawingml/2006/main" xmlns:wp14="http://schemas.microsoft.com/office/word/2010/wordprocessingDrawing" xmlns:m="http://schemas.openxmlformats.org/officeDocument/2006/math" xmlns:w15="http://schemas.microsoft.com/office/word/2012/wordml" xmlns:mc="http://schemas.openxmlformats.org/markup-compatibility/2006" xmlns:sl="http://schemas.openxmlformats.org/schemaLibrary/2006/main" xmlns:wne="http://schemas.microsoft.com/office/word/2006/wordml" xmlns:c="http://schemas.openxmlformats.org/drawingml/2006/chart" xmlns:cdr="http://schemas.openxmlformats.org/drawingml/2006/chartDrawing" xmlns:c14="http://schemas.microsoft.com/office/drawing/2007/8/2/chart" xmlns:dgm="http://schemas.openxmlformats.org/drawingml/2006/diagram" xmlns:pic="http://schemas.openxmlformats.org/drawingml/2006/picture" xmlns:xdr="http://schemas.openxmlformats.org/drawingml/2006/spreadsheetDrawing" xmlns:dsp="http://schemas.microsoft.com/office/drawing/2008/diagram" xmlns:xvml="urn:schemas-microsoft-com:office:excel" xmlns:o="urn:schemas-microsoft-com:office:office" xmlns:v="urn:schemas-microsoft-com:vml" xmlns:w10="urn:schemas-microsoft-com:office:word" xmlns:pvml="urn:schemas-microsoft-com:office:powerpoint" xmlns:cppr="http://schemas.microsoft.com/office/2006/coverPageProps" xmlns:odx="http://opendope.org/xpaths" xmlns:odc="http://opendope.org/conditions" xmlns:odq="http://opendope.org/questions" xmlns:oda="http://opendope.org/answers" xmlns:odi="http://opendope.org/components" xmlns:odgm="http://opendope.org/SmartArt/DataHierarchy" xmlns:b="http://schemas.openxmlformats.org/officeDocument/2006/bibliography" xmlns:wps="http://schemas.microsoft.com/office/word/2010/wordprocessingShape" xmlns:w16se="http://schemas.microsoft.com/office/word/2015/wordml/symex" xmlns:w16cid="http://schemas.microsoft.com/office/word/2016/wordml/cid" xmlns:wetp="http://schemas.microsoft.com/office/webextensions/taskpanes/2010/11" xmlns:we="http://schemas.microsoft.com/office/webextensions/webextension/2010/11" xmlns:comp="http://schemas.openxmlformats.org/drawingml/2006/compatibility" xmlns:lc="http://schemas.openxmlformats.org/drawingml/2006/lockedCanvas" mc:Ignorable="w14 w15 w16se w16cid w16 w16cex w16sdtdh wp14">
+<w:hdr xmlns:w="http://schemas.openxmlformats.org/wordprocessingml/2006/main" xmlns:m="http://schemas.openxmlformats.org/officeDocument/2006/math" xmlns:w14="http://schemas.microsoft.com/office/word/2010/wordml" xmlns:r="http://schemas.openxmlformats.org/officeDocument/2006/relationships" xmlns:wp="http://schemas.openxmlformats.org/drawingml/2006/wordprocessingDrawing" xmlns:a="http://schemas.openxmlformats.org/drawingml/2006/main" xmlns:wp14="http://schemas.microsoft.com/office/word/2010/wordprocessingDrawing" xmlns:w15="http://schemas.microsoft.com/office/word/2012/wordml" xmlns:mc="http://schemas.openxmlformats.org/markup-compatibility/2006" xmlns:sl="http://schemas.openxmlformats.org/schemaLibrary/2006/main" xmlns:wne="http://schemas.microsoft.com/office/word/2006/wordml" xmlns:c="http://schemas.openxmlformats.org/drawingml/2006/chart" xmlns:cdr="http://schemas.openxmlformats.org/drawingml/2006/chartDrawing" xmlns:c14="http://schemas.microsoft.com/office/drawing/2007/8/2/chart" xmlns:dgm="http://schemas.openxmlformats.org/drawingml/2006/diagram" xmlns:pic="http://schemas.openxmlformats.org/drawingml/2006/picture" xmlns:xdr="http://schemas.openxmlformats.org/drawingml/2006/spreadsheetDrawing" xmlns:dsp="http://schemas.microsoft.com/office/drawing/2008/diagram" xmlns:xvml="urn:schemas-microsoft-com:office:excel" xmlns:o="urn:schemas-microsoft-com:office:office" xmlns:v="urn:schemas-microsoft-com:vml" xmlns:w10="urn:schemas-microsoft-com:office:word" xmlns:pvml="urn:schemas-microsoft-com:office:powerpoint" xmlns:cppr="http://schemas.microsoft.com/office/2006/coverPageProps" xmlns:odx="http://opendope.org/xpaths" xmlns:odc="http://opendope.org/conditions" xmlns:odq="http://opendope.org/questions" xmlns:oda="http://opendope.org/answers" xmlns:odi="http://opendope.org/components" xmlns:odgm="http://opendope.org/SmartArt/DataHierarchy" xmlns:b="http://schemas.openxmlformats.org/officeDocument/2006/bibliography" xmlns:wps="http://schemas.microsoft.com/office/word/2010/wordprocessingShape" xmlns:w16se="http://schemas.microsoft.com/office/word/2015/wordml/symex" xmlns:w16cid="http://schemas.microsoft.com/office/word/2016/wordml/cid" xmlns:wetp="http://schemas.microsoft.com/office/webextensions/taskpanes/2010/11" xmlns:we="http://schemas.microsoft.com/office/webextensions/webextension/2010/11" xmlns:comp="http://schemas.openxmlformats.org/drawingml/2006/compatibility" xmlns:lc="http://schemas.openxmlformats.org/drawingml/2006/lockedCanvas" mc:Ignorable="w14 w15 w16se w16cid w16 w16cex w16sdtdh wp14">
   <w:tbl>
     <w:tblPr>
       <w:tblW w:w="9993" w:type="dxa"/>
@@ -1199,7 +1199,7 @@
 </file>
 
 <file path=word/numbering.xml><?xml version="1.0" encoding="utf-8"?>
-<w:numbering xmlns:w="http://schemas.openxmlformats.org/wordprocessingml/2006/main" xmlns:w14="http://schemas.microsoft.com/office/word/2010/wordml" xmlns:r="http://schemas.openxmlformats.org/officeDocument/2006/relationships" xmlns:wp="http://schemas.openxmlformats.org/drawingml/2006/wordprocessingDrawing" xmlns:a="http://schemas.openxmlformats.org/drawingml/2006/main" xmlns:wp14="http://schemas.microsoft.com/office/word/2010/wordprocessingDrawing" xmlns:m="http://schemas.openxmlformats.org/officeDocument/2006/math" xmlns:w15="http://schemas.microsoft.com/office/word/2012/wordml" xmlns:mc="http://schemas.openxmlformats.org/markup-compatibility/2006" xmlns:sl="http://schemas.openxmlformats.org/schemaLibrary/2006/main" xmlns:wne="http://schemas.microsoft.com/office/word/2006/wordml" xmlns:c="http://schemas.openxmlformats.org/drawingml/2006/chart" xmlns:cdr="http://schemas.openxmlformats.org/drawingml/2006/chartDrawing" xmlns:c14="http://schemas.microsoft.com/office/drawing/2007/8/2/chart" xmlns:dgm="http://schemas.openxmlformats.org/drawingml/2006/diagram" xmlns:pic="http://schemas.openxmlformats.org/drawingml/2006/picture" xmlns:xdr="http://schemas.openxmlformats.org/drawingml/2006/spreadsheetDrawing" xmlns:dsp="http://schemas.microsoft.com/office/drawing/2008/diagram" xmlns:xvml="urn:schemas-microsoft-com:office:excel" xmlns:o="urn:schemas-microsoft-com:office:office" xmlns:v="urn:schemas-microsoft-com:vml" xmlns:w10="urn:schemas-microsoft-com:office:word" xmlns:pvml="urn:schemas-microsoft-com:office:powerpoint" xmlns:cppr="http://schemas.microsoft.com/office/2006/coverPageProps" xmlns:odx="http://opendope.org/xpaths" xmlns:odc="http://opendope.org/conditions" xmlns:odq="http://opendope.org/questions" xmlns:oda="http://opendope.org/answers" xmlns:odi="http://opendope.org/components" xmlns:odgm="http://opendope.org/SmartArt/DataHierarchy" xmlns:b="http://schemas.openxmlformats.org/officeDocument/2006/bibliography" xmlns:wps="http://schemas.microsoft.com/office/word/2010/wordprocessingShape" xmlns:w16se="http://schemas.microsoft.com/office/word/2015/wordml/symex" xmlns:w16cid="http://schemas.microsoft.com/office/word/2016/wordml/cid" xmlns:wetp="http://schemas.microsoft.com/office/webextensions/taskpanes/2010/11" xmlns:we="http://schemas.microsoft.com/office/webextensions/webextension/2010/11" xmlns:comp="http://schemas.openxmlformats.org/drawingml/2006/compatibility" xmlns:lc="http://schemas.openxmlformats.org/drawingml/2006/lockedCanvas" mc:Ignorable="w14 w15 w16se w16cid w16 w16cex w16sdtdh wp14">
+<w:numbering xmlns:w="http://schemas.openxmlformats.org/wordprocessingml/2006/main" xmlns:m="http://schemas.openxmlformats.org/officeDocument/2006/math" xmlns:w14="http://schemas.microsoft.com/office/word/2010/wordml" xmlns:r="http://schemas.openxmlformats.org/officeDocument/2006/relationships" xmlns:wp="http://schemas.openxmlformats.org/drawingml/2006/wordprocessingDrawing" xmlns:a="http://schemas.openxmlformats.org/drawingml/2006/main" xmlns:wp14="http://schemas.microsoft.com/office/word/2010/wordprocessingDrawing" xmlns:w15="http://schemas.microsoft.com/office/word/2012/wordml" xmlns:mc="http://schemas.openxmlformats.org/markup-compatibility/2006" xmlns:sl="http://schemas.openxmlformats.org/schemaLibrary/2006/main" xmlns:wne="http://schemas.microsoft.com/office/word/2006/wordml" xmlns:c="http://schemas.openxmlformats.org/drawingml/2006/chart" xmlns:cdr="http://schemas.openxmlformats.org/drawingml/2006/chartDrawing" xmlns:c14="http://schemas.microsoft.com/office/drawing/2007/8/2/chart" xmlns:dgm="http://schemas.openxmlformats.org/drawingml/2006/diagram" xmlns:pic="http://schemas.openxmlformats.org/drawingml/2006/picture" xmlns:xdr="http://schemas.openxmlformats.org/drawingml/2006/spreadsheetDrawing" xmlns:dsp="http://schemas.microsoft.com/office/drawing/2008/diagram" xmlns:xvml="urn:schemas-microsoft-com:office:excel" xmlns:o="urn:schemas-microsoft-com:office:office" xmlns:v="urn:schemas-microsoft-com:vml" xmlns:w10="urn:schemas-microsoft-com:office:word" xmlns:pvml="urn:schemas-microsoft-com:office:powerpoint" xmlns:cppr="http://schemas.microsoft.com/office/2006/coverPageProps" xmlns:odx="http://opendope.org/xpaths" xmlns:odc="http://opendope.org/conditions" xmlns:odq="http://opendope.org/questions" xmlns:oda="http://opendope.org/answers" xmlns:odi="http://opendope.org/components" xmlns:odgm="http://opendope.org/SmartArt/DataHierarchy" xmlns:b="http://schemas.openxmlformats.org/officeDocument/2006/bibliography" xmlns:wps="http://schemas.microsoft.com/office/word/2010/wordprocessingShape" xmlns:w16se="http://schemas.microsoft.com/office/word/2015/wordml/symex" xmlns:w16cid="http://schemas.microsoft.com/office/word/2016/wordml/cid" xmlns:wetp="http://schemas.microsoft.com/office/webextensions/taskpanes/2010/11" xmlns:we="http://schemas.microsoft.com/office/webextensions/webextension/2010/11" xmlns:comp="http://schemas.openxmlformats.org/drawingml/2006/compatibility" xmlns:lc="http://schemas.openxmlformats.org/drawingml/2006/lockedCanvas" mc:Ignorable="w14 w15 w16se w16cid w16 w16cex w16sdtdh wp14">
   <w:abstractNum w:abstractNumId="0">
     <w:nsid w:val="79243DC0"/>
     <w:multiLevelType w:val="hybridMultilevel"/>
@@ -1296,7 +1296,7 @@
 </file>
 
 <file path=word/styles.xml><?xml version="1.0" encoding="utf-8"?>
-<w:styles xmlns:w="http://schemas.openxmlformats.org/wordprocessingml/2006/main" xmlns:w14="http://schemas.microsoft.com/office/word/2010/wordml" xmlns:r="http://schemas.openxmlformats.org/officeDocument/2006/relationships" xmlns:wp="http://schemas.openxmlformats.org/drawingml/2006/wordprocessingDrawing" xmlns:a="http://schemas.openxmlformats.org/drawingml/2006/main" xmlns:wp14="http://schemas.microsoft.com/office/word/2010/wordprocessingDrawing" xmlns:m="http://schemas.openxmlformats.org/officeDocument/2006/math" xmlns:w15="http://schemas.microsoft.com/office/word/2012/wordml" xmlns:mc="http://schemas.openxmlformats.org/markup-compatibility/2006" xmlns:sl="http://schemas.openxmlformats.org/schemaLibrary/2006/main" xmlns:wne="http://schemas.microsoft.com/office/word/2006/wordml" xmlns:c="http://schemas.openxmlformats.org/drawingml/2006/chart" xmlns:cdr="http://schemas.openxmlformats.org/drawingml/2006/chartDrawing" xmlns:c14="http://schemas.microsoft.com/office/drawing/2007/8/2/chart" xmlns:dgm="http://schemas.openxmlformats.org/drawingml/2006/diagram" xmlns:pic="http://schemas.openxmlformats.org/drawingml/2006/picture" xmlns:xdr="http://schemas.openxmlformats.org/drawingml/2006/spreadsheetDrawing" xmlns:dsp="http://schemas.microsoft.com/office/drawing/2008/diagram" xmlns:xvml="urn:schemas-microsoft-com:office:excel" xmlns:o="urn:schemas-microsoft-com:office:office" xmlns:v="urn:schemas-microsoft-com:vml" xmlns:w10="urn:schemas-microsoft-com:office:word" xmlns:pvml="urn:schemas-microsoft-com:office:powerpoint" xmlns:cppr="http://schemas.microsoft.com/office/2006/coverPageProps" xmlns:odx="http://opendope.org/xpaths" xmlns:odc="http://opendope.org/conditions" xmlns:odq="http://opendope.org/questions" xmlns:oda="http://opendope.org/answers" xmlns:odi="http://opendope.org/components" xmlns:odgm="http://opendope.org/SmartArt/DataHierarchy" xmlns:b="http://schemas.openxmlformats.org/officeDocument/2006/bibliography" xmlns:wps="http://schemas.microsoft.com/office/word/2010/wordprocessingShape" xmlns:w16se="http://schemas.microsoft.com/office/word/2015/wordml/symex" xmlns:w16cid="http://schemas.microsoft.com/office/word/2016/wordml/cid" xmlns:wetp="http://schemas.microsoft.com/office/webextensions/taskpanes/2010/11" xmlns:we="http://schemas.microsoft.com/office/webextensions/webextension/2010/11" xmlns:comp="http://schemas.openxmlformats.org/drawingml/2006/compatibility" xmlns:lc="http://schemas.openxmlformats.org/drawingml/2006/lockedCanvas" mc:Ignorable="w14 w15 w16se w16cid w16 w16cex w16sdtdh">
+<w:styles xmlns:w="http://schemas.openxmlformats.org/wordprocessingml/2006/main" xmlns:m="http://schemas.openxmlformats.org/officeDocument/2006/math" xmlns:w14="http://schemas.microsoft.com/office/word/2010/wordml" xmlns:r="http://schemas.openxmlformats.org/officeDocument/2006/relationships" xmlns:wp="http://schemas.openxmlformats.org/drawingml/2006/wordprocessingDrawing" xmlns:a="http://schemas.openxmlformats.org/drawingml/2006/main" xmlns:wp14="http://schemas.microsoft.com/office/word/2010/wordprocessingDrawing" xmlns:w15="http://schemas.microsoft.com/office/word/2012/wordml" xmlns:mc="http://schemas.openxmlformats.org/markup-compatibility/2006" xmlns:sl="http://schemas.openxmlformats.org/schemaLibrary/2006/main" xmlns:wne="http://schemas.microsoft.com/office/word/2006/wordml" xmlns:c="http://schemas.openxmlformats.org/drawingml/2006/chart" xmlns:cdr="http://schemas.openxmlformats.org/drawingml/2006/chartDrawing" xmlns:c14="http://schemas.microsoft.com/office/drawing/2007/8/2/chart" xmlns:dgm="http://schemas.openxmlformats.org/drawingml/2006/diagram" xmlns:pic="http://schemas.openxmlformats.org/drawingml/2006/picture" xmlns:xdr="http://schemas.openxmlformats.org/drawingml/2006/spreadsheetDrawing" xmlns:dsp="http://schemas.microsoft.com/office/drawing/2008/diagram" xmlns:xvml="urn:schemas-microsoft-com:office:excel" xmlns:o="urn:schemas-microsoft-com:office:office" xmlns:v="urn:schemas-microsoft-com:vml" xmlns:w10="urn:schemas-microsoft-com:office:word" xmlns:pvml="urn:schemas-microsoft-com:office:powerpoint" xmlns:cppr="http://schemas.microsoft.com/office/2006/coverPageProps" xmlns:odx="http://opendope.org/xpaths" xmlns:odc="http://opendope.org/conditions" xmlns:odq="http://opendope.org/questions" xmlns:oda="http://opendope.org/answers" xmlns:odi="http://opendope.org/components" xmlns:odgm="http://opendope.org/SmartArt/DataHierarchy" xmlns:b="http://schemas.openxmlformats.org/officeDocument/2006/bibliography" xmlns:wps="http://schemas.microsoft.com/office/word/2010/wordprocessingShape" xmlns:w16se="http://schemas.microsoft.com/office/word/2015/wordml/symex" xmlns:w16cid="http://schemas.microsoft.com/office/word/2016/wordml/cid" xmlns:wetp="http://schemas.microsoft.com/office/webextensions/taskpanes/2010/11" xmlns:we="http://schemas.microsoft.com/office/webextensions/webextension/2010/11" xmlns:comp="http://schemas.openxmlformats.org/drawingml/2006/compatibility" xmlns:lc="http://schemas.openxmlformats.org/drawingml/2006/lockedCanvas" mc:Ignorable="w14 w15 w16se w16cid w16 w16cex w16sdtdh">
   <w:docDefaults>
     <w:rPrDefault>
       <w:rPr>
@@ -1696,7 +1696,7 @@
 </file>
 
 <file path=word/theme/theme1.xml><?xml version="1.0" encoding="utf-8"?>
-<a:theme xmlns:w="http://schemas.openxmlformats.org/wordprocessingml/2006/main" xmlns:w14="http://schemas.microsoft.com/office/word/2010/wordml" xmlns:r="http://schemas.openxmlformats.org/officeDocument/2006/relationships" xmlns:wp="http://schemas.openxmlformats.org/drawingml/2006/wordprocessingDrawing" xmlns:a="http://schemas.openxmlformats.org/drawingml/2006/main" xmlns:wp14="http://schemas.microsoft.com/office/word/2010/wordprocessingDrawing" xmlns:m="http://schemas.openxmlformats.org/officeDocument/2006/math" xmlns:w15="http://schemas.microsoft.com/office/word/2012/wordml" xmlns:mc="http://schemas.openxmlformats.org/markup-compatibility/2006" xmlns:sl="http://schemas.openxmlformats.org/schemaLibrary/2006/main" xmlns:wne="http://schemas.microsoft.com/office/word/2006/wordml" xmlns:c="http://schemas.openxmlformats.org/drawingml/2006/chart" xmlns:cdr="http://schemas.openxmlformats.org/drawingml/2006/chartDrawing" xmlns:c14="http://schemas.microsoft.com/office/drawing/2007/8/2/chart" xmlns:dgm="http://schemas.openxmlformats.org/drawingml/2006/diagram" xmlns:pic="http://schemas.openxmlformats.org/drawingml/2006/picture" xmlns:xdr="http://schemas.openxmlformats.org/drawingml/2006/spreadsheetDrawing" xmlns:dsp="http://schemas.microsoft.com/office/drawing/2008/diagram" xmlns:xvml="urn:schemas-microsoft-com:office:excel" xmlns:o="urn:schemas-microsoft-com:office:office" xmlns:v="urn:schemas-microsoft-com:vml" xmlns:w10="urn:schemas-microsoft-com:office:word" xmlns:pvml="urn:schemas-microsoft-com:office:powerpoint" xmlns:cppr="http://schemas.microsoft.com/office/2006/coverPageProps" xmlns:odx="http://opendope.org/xpaths" xmlns:odc="http://opendope.org/conditions" xmlns:odq="http://opendope.org/questions" xmlns:oda="http://opendope.org/answers" xmlns:odi="http://opendope.org/components" xmlns:odgm="http://opendope.org/SmartArt/DataHierarchy" xmlns:b="http://schemas.openxmlformats.org/officeDocument/2006/bibliography" xmlns:wps="http://schemas.microsoft.com/office/word/2010/wordprocessingShape" xmlns:w16se="http://schemas.microsoft.com/office/word/2015/wordml/symex" xmlns:w16cid="http://schemas.microsoft.com/office/word/2016/wordml/cid" xmlns:wetp="http://schemas.microsoft.com/office/webextensions/taskpanes/2010/11" xmlns:we="http://schemas.microsoft.com/office/webextensions/webextension/2010/11" xmlns:comp="http://schemas.openxmlformats.org/drawingml/2006/compatibility" xmlns:lc="http://schemas.openxmlformats.org/drawingml/2006/lockedCanvas" name="Office-téma">
+<a:theme xmlns:w="http://schemas.openxmlformats.org/wordprocessingml/2006/main" xmlns:m="http://schemas.openxmlformats.org/officeDocument/2006/math" xmlns:w14="http://schemas.microsoft.com/office/word/2010/wordml" xmlns:r="http://schemas.openxmlformats.org/officeDocument/2006/relationships" xmlns:wp="http://schemas.openxmlformats.org/drawingml/2006/wordprocessingDrawing" xmlns:a="http://schemas.openxmlformats.org/drawingml/2006/main" xmlns:wp14="http://schemas.microsoft.com/office/word/2010/wordprocessingDrawing" xmlns:w15="http://schemas.microsoft.com/office/word/2012/wordml" xmlns:mc="http://schemas.openxmlformats.org/markup-compatibility/2006" xmlns:sl="http://schemas.openxmlformats.org/schemaLibrary/2006/main" xmlns:wne="http://schemas.microsoft.com/office/word/2006/wordml" xmlns:c="http://schemas.openxmlformats.org/drawingml/2006/chart" xmlns:cdr="http://schemas.openxmlformats.org/drawingml/2006/chartDrawing" xmlns:c14="http://schemas.microsoft.com/office/drawing/2007/8/2/chart" xmlns:dgm="http://schemas.openxmlformats.org/drawingml/2006/diagram" xmlns:pic="http://schemas.openxmlformats.org/drawingml/2006/picture" xmlns:xdr="http://schemas.openxmlformats.org/drawingml/2006/spreadsheetDrawing" xmlns:dsp="http://schemas.microsoft.com/office/drawing/2008/diagram" xmlns:xvml="urn:schemas-microsoft-com:office:excel" xmlns:o="urn:schemas-microsoft-com:office:office" xmlns:v="urn:schemas-microsoft-com:vml" xmlns:w10="urn:schemas-microsoft-com:office:word" xmlns:pvml="urn:schemas-microsoft-com:office:powerpoint" xmlns:cppr="http://schemas.microsoft.com/office/2006/coverPageProps" xmlns:odx="http://opendope.org/xpaths" xmlns:odc="http://opendope.org/conditions" xmlns:odq="http://opendope.org/questions" xmlns:oda="http://opendope.org/answers" xmlns:odi="http://opendope.org/components" xmlns:odgm="http://opendope.org/SmartArt/DataHierarchy" xmlns:b="http://schemas.openxmlformats.org/officeDocument/2006/bibliography" xmlns:wps="http://schemas.microsoft.com/office/word/2010/wordprocessingShape" xmlns:w16se="http://schemas.microsoft.com/office/word/2015/wordml/symex" xmlns:w16cid="http://schemas.microsoft.com/office/word/2016/wordml/cid" xmlns:wetp="http://schemas.microsoft.com/office/webextensions/taskpanes/2010/11" xmlns:we="http://schemas.microsoft.com/office/webextensions/webextension/2010/11" xmlns:comp="http://schemas.openxmlformats.org/drawingml/2006/compatibility" xmlns:lc="http://schemas.openxmlformats.org/drawingml/2006/lockedCanvas" name="Office-téma">
   <a:themeElements>
     <a:clrScheme name="Office">
       <a:dk1>
@@ -1991,7 +1991,7 @@
 </file>
 
 <file path=customXml/item1.xml><?xml version="1.0" encoding="utf-8"?>
-<b:Sources xmlns:w="http://schemas.openxmlformats.org/wordprocessingml/2006/main" xmlns:w14="http://schemas.microsoft.com/office/word/2010/wordml" xmlns:r="http://schemas.openxmlformats.org/officeDocument/2006/relationships" xmlns:wp="http://schemas.openxmlformats.org/drawingml/2006/wordprocessingDrawing" xmlns:a="http://schemas.openxmlformats.org/drawingml/2006/main" xmlns:wp14="http://schemas.microsoft.com/office/word/2010/wordprocessingDrawing" xmlns:m="http://schemas.openxmlformats.org/officeDocument/2006/math" xmlns:w15="http://schemas.microsoft.com/office/word/2012/wordml" xmlns:mc="http://schemas.openxmlformats.org/markup-compatibility/2006" xmlns:sl="http://schemas.openxmlformats.org/schemaLibrary/2006/main" xmlns:wne="http://schemas.microsoft.com/office/word/2006/wordml" xmlns:c="http://schemas.openxmlformats.org/drawingml/2006/chart" xmlns:cdr="http://schemas.openxmlformats.org/drawingml/2006/chartDrawing" xmlns:c14="http://schemas.microsoft.com/office/drawing/2007/8/2/chart" xmlns:dgm="http://schemas.openxmlformats.org/drawingml/2006/diagram" xmlns:pic="http://schemas.openxmlformats.org/drawingml/2006/picture" xmlns:xdr="http://schemas.openxmlformats.org/drawingml/2006/spreadsheetDrawing" xmlns:dsp="http://schemas.microsoft.com/office/drawing/2008/diagram" xmlns:xvml="urn:schemas-microsoft-com:office:excel" xmlns:o="urn:schemas-microsoft-com:office:office" xmlns:v="urn:schemas-microsoft-com:vml" xmlns:w10="urn:schemas-microsoft-com:office:word" xmlns:pvml="urn:schemas-microsoft-com:office:powerpoint" xmlns:cppr="http://schemas.microsoft.com/office/2006/coverPageProps" xmlns:odx="http://opendope.org/xpaths" xmlns:odc="http://opendope.org/conditions" xmlns:odq="http://opendope.org/questions" xmlns:oda="http://opendope.org/answers" xmlns:odi="http://opendope.org/components" xmlns:odgm="http://opendope.org/SmartArt/DataHierarchy" xmlns:b="http://schemas.openxmlformats.org/officeDocument/2006/bibliography" xmlns:wps="http://schemas.microsoft.com/office/word/2010/wordprocessingShape" xmlns:w16se="http://schemas.microsoft.com/office/word/2015/wordml/symex" xmlns:w16cid="http://schemas.microsoft.com/office/word/2016/wordml/cid" xmlns:wetp="http://schemas.microsoft.com/office/webextensions/taskpanes/2010/11" xmlns:we="http://schemas.microsoft.com/office/webextensions/webextension/2010/11" xmlns:comp="http://schemas.openxmlformats.org/drawingml/2006/compatibility" xmlns:lc="http://schemas.openxmlformats.org/drawingml/2006/lockedCanvas" SelectedStyle="\APA.XSL" StyleName="APA"/>
+<b:Sources xmlns:w="http://schemas.openxmlformats.org/wordprocessingml/2006/main" xmlns:m="http://schemas.openxmlformats.org/officeDocument/2006/math" xmlns:w14="http://schemas.microsoft.com/office/word/2010/wordml" xmlns:r="http://schemas.openxmlformats.org/officeDocument/2006/relationships" xmlns:wp="http://schemas.openxmlformats.org/drawingml/2006/wordprocessingDrawing" xmlns:a="http://schemas.openxmlformats.org/drawingml/2006/main" xmlns:wp14="http://schemas.microsoft.com/office/word/2010/wordprocessingDrawing" xmlns:w15="http://schemas.microsoft.com/office/word/2012/wordml" xmlns:mc="http://schemas.openxmlformats.org/markup-compatibility/2006" xmlns:sl="http://schemas.openxmlformats.org/schemaLibrary/2006/main" xmlns:wne="http://schemas.microsoft.com/office/word/2006/wordml" xmlns:c="http://schemas.openxmlformats.org/drawingml/2006/chart" xmlns:cdr="http://schemas.openxmlformats.org/drawingml/2006/chartDrawing" xmlns:c14="http://schemas.microsoft.com/office/drawing/2007/8/2/chart" xmlns:dgm="http://schemas.openxmlformats.org/drawingml/2006/diagram" xmlns:pic="http://schemas.openxmlformats.org/drawingml/2006/picture" xmlns:xdr="http://schemas.openxmlformats.org/drawingml/2006/spreadsheetDrawing" xmlns:dsp="http://schemas.microsoft.com/office/drawing/2008/diagram" xmlns:xvml="urn:schemas-microsoft-com:office:excel" xmlns:o="urn:schemas-microsoft-com:office:office" xmlns:v="urn:schemas-microsoft-com:vml" xmlns:w10="urn:schemas-microsoft-com:office:word" xmlns:pvml="urn:schemas-microsoft-com:office:powerpoint" xmlns:cppr="http://schemas.microsoft.com/office/2006/coverPageProps" xmlns:odx="http://opendope.org/xpaths" xmlns:odc="http://opendope.org/conditions" xmlns:odq="http://opendope.org/questions" xmlns:oda="http://opendope.org/answers" xmlns:odi="http://opendope.org/components" xmlns:odgm="http://opendope.org/SmartArt/DataHierarchy" xmlns:b="http://schemas.openxmlformats.org/officeDocument/2006/bibliography" xmlns:wps="http://schemas.microsoft.com/office/word/2010/wordprocessingShape" xmlns:w16se="http://schemas.microsoft.com/office/word/2015/wordml/symex" xmlns:w16cid="http://schemas.microsoft.com/office/word/2016/wordml/cid" xmlns:wetp="http://schemas.microsoft.com/office/webextensions/taskpanes/2010/11" xmlns:we="http://schemas.microsoft.com/office/webextensions/webextension/2010/11" xmlns:comp="http://schemas.openxmlformats.org/drawingml/2006/compatibility" xmlns:lc="http://schemas.openxmlformats.org/drawingml/2006/lockedCanvas" SelectedStyle="\APA.XSL" StyleName="APA"/>
 </file>
 
 <file path=customXml/itemProps1.xml><?xml version="1.0" encoding="utf-8"?>

</xml_diff>